<commit_message>
updated dfd and user stories
</commit_message>
<xml_diff>
--- a/Pre-Development/Project Design Phase - II/Data Flow Diagrams and User Stories.docx
+++ b/Pre-Development/Project Design Phase - II/Data Flow Diagrams and User Stories.docx
@@ -596,7 +596,15 @@
                 <w:sz w:val="20"/>
                 <w:szCs w:val="20"/>
               </w:rPr>
-              <w:t>Customer (Mobile user)</w:t>
+              <w:t xml:space="preserve">Customer </w:t>
+            </w:r>
+            <w:r>
+              <w:rPr>
+                <w:rFonts w:ascii="Arial" w:hAnsi="Arial" w:cs="Arial"/>
+                <w:sz w:val="20"/>
+                <w:szCs w:val="20"/>
+              </w:rPr>
+              <w:t>(Mobile/ Web)</w:t>
             </w:r>
           </w:p>
         </w:tc>
@@ -684,7 +692,15 @@
                 <w:sz w:val="20"/>
                 <w:szCs w:val="20"/>
               </w:rPr>
-              <w:t>I can access my account / dashboard</w:t>
+              <w:t xml:space="preserve">I can access </w:t>
+            </w:r>
+            <w:r>
+              <w:rPr>
+                <w:rFonts w:ascii="Arial" w:hAnsi="Arial" w:cs="Arial"/>
+                <w:sz w:val="20"/>
+                <w:szCs w:val="20"/>
+              </w:rPr>
+              <w:t>the site.</w:t>
             </w:r>
           </w:p>
         </w:tc>
@@ -706,7 +722,7 @@
                 <w:sz w:val="20"/>
                 <w:szCs w:val="20"/>
               </w:rPr>
-              <w:t>High</w:t>
+              <w:t>Medium</w:t>
             </w:r>
           </w:p>
         </w:tc>
@@ -728,7 +744,15 @@
                 <w:sz w:val="20"/>
                 <w:szCs w:val="20"/>
               </w:rPr>
-              <w:t>Sprint-1</w:t>
+              <w:t>Sprint-</w:t>
+            </w:r>
+            <w:r>
+              <w:rPr>
+                <w:rFonts w:ascii="Arial" w:hAnsi="Arial" w:cs="Arial"/>
+                <w:sz w:val="20"/>
+                <w:szCs w:val="20"/>
+              </w:rPr>
+              <w:t>3</w:t>
             </w:r>
           </w:p>
         </w:tc>
@@ -749,6 +773,14 @@
                 <w:szCs w:val="20"/>
               </w:rPr>
             </w:pPr>
+            <w:r>
+              <w:rPr>
+                <w:rFonts w:ascii="Arial" w:hAnsi="Arial" w:cs="Arial"/>
+                <w:sz w:val="20"/>
+                <w:szCs w:val="20"/>
+              </w:rPr>
+              <w:t>Customer (Mobile/ Web)</w:t>
+            </w:r>
           </w:p>
         </w:tc>
         <w:tc>
@@ -849,7 +881,7 @@
                 <w:sz w:val="20"/>
                 <w:szCs w:val="20"/>
               </w:rPr>
-              <w:t>High</w:t>
+              <w:t>Medium</w:t>
             </w:r>
           </w:p>
         </w:tc>
@@ -871,7 +903,15 @@
                 <w:sz w:val="20"/>
                 <w:szCs w:val="20"/>
               </w:rPr>
-              <w:t>Sprint-1</w:t>
+              <w:t>Sprint-</w:t>
+            </w:r>
+            <w:r>
+              <w:rPr>
+                <w:rFonts w:ascii="Arial" w:hAnsi="Arial" w:cs="Arial"/>
+                <w:sz w:val="20"/>
+                <w:szCs w:val="20"/>
+              </w:rPr>
+              <w:t>3</w:t>
             </w:r>
           </w:p>
         </w:tc>
@@ -892,6 +932,14 @@
                 <w:szCs w:val="20"/>
               </w:rPr>
             </w:pPr>
+            <w:r>
+              <w:rPr>
+                <w:rFonts w:ascii="Arial" w:hAnsi="Arial" w:cs="Arial"/>
+                <w:sz w:val="20"/>
+                <w:szCs w:val="20"/>
+              </w:rPr>
+              <w:t>Customer (Mobile/ Web)</w:t>
+            </w:r>
           </w:p>
         </w:tc>
         <w:tc>
@@ -948,7 +996,15 @@
                 <w:sz w:val="20"/>
                 <w:szCs w:val="20"/>
               </w:rPr>
-              <w:t>As a user, I can register for the application through Facebook</w:t>
+              <w:t xml:space="preserve">As a user, I can register for the application through </w:t>
+            </w:r>
+            <w:r>
+              <w:rPr>
+                <w:rFonts w:ascii="Arial" w:hAnsi="Arial" w:cs="Arial"/>
+                <w:sz w:val="20"/>
+                <w:szCs w:val="20"/>
+              </w:rPr>
+              <w:t>mobile OTP method</w:t>
             </w:r>
           </w:p>
         </w:tc>
@@ -970,7 +1026,15 @@
                 <w:sz w:val="20"/>
                 <w:szCs w:val="20"/>
               </w:rPr>
-              <w:t>I can register &amp; access the dashboard with Facebook Login</w:t>
+              <w:t xml:space="preserve">I can register &amp; access the </w:t>
+            </w:r>
+            <w:r>
+              <w:rPr>
+                <w:rFonts w:ascii="Arial" w:hAnsi="Arial" w:cs="Arial"/>
+                <w:sz w:val="20"/>
+                <w:szCs w:val="20"/>
+              </w:rPr>
+              <w:t>site via mobile OTP reception.</w:t>
             </w:r>
           </w:p>
         </w:tc>
@@ -1014,7 +1078,15 @@
                 <w:sz w:val="20"/>
                 <w:szCs w:val="20"/>
               </w:rPr>
-              <w:t>Sprint-2</w:t>
+              <w:t>Sprint-</w:t>
+            </w:r>
+            <w:r>
+              <w:rPr>
+                <w:rFonts w:ascii="Arial" w:hAnsi="Arial" w:cs="Arial"/>
+                <w:sz w:val="20"/>
+                <w:szCs w:val="20"/>
+              </w:rPr>
+              <w:t>3</w:t>
             </w:r>
           </w:p>
         </w:tc>
@@ -1035,6 +1107,14 @@
                 <w:szCs w:val="20"/>
               </w:rPr>
             </w:pPr>
+            <w:r>
+              <w:rPr>
+                <w:rFonts w:ascii="Arial" w:hAnsi="Arial" w:cs="Arial"/>
+                <w:sz w:val="20"/>
+                <w:szCs w:val="20"/>
+              </w:rPr>
+              <w:t>Customer (Mobile/ Web)</w:t>
+            </w:r>
           </w:p>
         </w:tc>
         <w:tc>
@@ -1107,6 +1187,22 @@
                 <w:szCs w:val="20"/>
               </w:rPr>
             </w:pPr>
+            <w:r>
+              <w:rPr>
+                <w:rFonts w:ascii="Arial" w:hAnsi="Arial" w:cs="Arial"/>
+                <w:sz w:val="20"/>
+                <w:szCs w:val="20"/>
+              </w:rPr>
+              <w:t xml:space="preserve">I can register &amp; access the site via </w:t>
+            </w:r>
+            <w:r>
+              <w:rPr>
+                <w:rFonts w:ascii="Arial" w:hAnsi="Arial" w:cs="Arial"/>
+                <w:sz w:val="20"/>
+                <w:szCs w:val="20"/>
+              </w:rPr>
+              <w:t>Gmail.</w:t>
+            </w:r>
           </w:p>
         </w:tc>
         <w:tc>
@@ -1149,7 +1245,15 @@
                 <w:sz w:val="20"/>
                 <w:szCs w:val="20"/>
               </w:rPr>
-              <w:t>Sprint-1</w:t>
+              <w:t>Sprint-</w:t>
+            </w:r>
+            <w:r>
+              <w:rPr>
+                <w:rFonts w:ascii="Arial" w:hAnsi="Arial" w:cs="Arial"/>
+                <w:sz w:val="20"/>
+                <w:szCs w:val="20"/>
+              </w:rPr>
+              <w:t>3</w:t>
             </w:r>
           </w:p>
         </w:tc>
@@ -1170,6 +1274,14 @@
                 <w:szCs w:val="20"/>
               </w:rPr>
             </w:pPr>
+            <w:r>
+              <w:rPr>
+                <w:rFonts w:ascii="Arial" w:hAnsi="Arial" w:cs="Arial"/>
+                <w:sz w:val="20"/>
+                <w:szCs w:val="20"/>
+              </w:rPr>
+              <w:t>Customer (Mobile/ Web)</w:t>
+            </w:r>
           </w:p>
         </w:tc>
         <w:tc>
@@ -1236,6 +1348,14 @@
               </w:rPr>
               <w:t>As a user, I can log into the application by entering email &amp; password</w:t>
             </w:r>
+            <w:r>
+              <w:rPr>
+                <w:rFonts w:ascii="Arial" w:hAnsi="Arial" w:cs="Arial"/>
+                <w:sz w:val="20"/>
+                <w:szCs w:val="20"/>
+              </w:rPr>
+              <w:t>.</w:t>
+            </w:r>
           </w:p>
         </w:tc>
         <w:tc>
@@ -1250,6 +1370,14 @@
                 <w:szCs w:val="20"/>
               </w:rPr>
             </w:pPr>
+            <w:r>
+              <w:rPr>
+                <w:rFonts w:ascii="Arial" w:hAnsi="Arial" w:cs="Arial"/>
+                <w:sz w:val="20"/>
+                <w:szCs w:val="20"/>
+              </w:rPr>
+              <w:t>Successful login upon entering the correct credentials.</w:t>
+            </w:r>
           </w:p>
         </w:tc>
         <w:tc>
@@ -1270,7 +1398,7 @@
                 <w:sz w:val="20"/>
                 <w:szCs w:val="20"/>
               </w:rPr>
-              <w:t>High</w:t>
+              <w:t>Medium</w:t>
             </w:r>
           </w:p>
         </w:tc>
@@ -1292,7 +1420,15 @@
                 <w:sz w:val="20"/>
                 <w:szCs w:val="20"/>
               </w:rPr>
-              <w:t>Sprint-1</w:t>
+              <w:t>Sprint-</w:t>
+            </w:r>
+            <w:r>
+              <w:rPr>
+                <w:rFonts w:ascii="Arial" w:hAnsi="Arial" w:cs="Arial"/>
+                <w:sz w:val="20"/>
+                <w:szCs w:val="20"/>
+              </w:rPr>
+              <w:t>3</w:t>
             </w:r>
           </w:p>
         </w:tc>
@@ -1313,6 +1449,14 @@
                 <w:szCs w:val="20"/>
               </w:rPr>
             </w:pPr>
+            <w:r>
+              <w:rPr>
+                <w:rFonts w:ascii="Arial" w:hAnsi="Arial" w:cs="Arial"/>
+                <w:sz w:val="20"/>
+                <w:szCs w:val="20"/>
+              </w:rPr>
+              <w:t>Customer (Mobile/ Web)</w:t>
+            </w:r>
           </w:p>
         </w:tc>
         <w:tc>
@@ -1333,7 +1477,7 @@
                 <w:sz w:val="20"/>
                 <w:szCs w:val="20"/>
               </w:rPr>
-              <w:t>Dashboard</w:t>
+              <w:t>Homepage</w:t>
             </w:r>
           </w:p>
         </w:tc>
@@ -1349,6 +1493,14 @@
                 <w:szCs w:val="20"/>
               </w:rPr>
             </w:pPr>
+            <w:r>
+              <w:rPr>
+                <w:rFonts w:ascii="Arial" w:hAnsi="Arial" w:cs="Arial"/>
+                <w:sz w:val="20"/>
+                <w:szCs w:val="20"/>
+              </w:rPr>
+              <w:t>USN-6</w:t>
+            </w:r>
           </w:p>
         </w:tc>
         <w:tc>
@@ -1363,6 +1515,30 @@
                 <w:szCs w:val="20"/>
               </w:rPr>
             </w:pPr>
+            <w:r>
+              <w:rPr>
+                <w:rFonts w:ascii="Arial" w:hAnsi="Arial" w:cs="Arial"/>
+                <w:sz w:val="20"/>
+                <w:szCs w:val="20"/>
+              </w:rPr>
+              <w:t xml:space="preserve">As a user, the homepage must properly define the </w:t>
+            </w:r>
+            <w:r>
+              <w:rPr>
+                <w:rFonts w:ascii="Arial" w:hAnsi="Arial" w:cs="Arial"/>
+                <w:sz w:val="20"/>
+                <w:szCs w:val="20"/>
+              </w:rPr>
+              <w:t>Arrhythmia</w:t>
+            </w:r>
+            <w:r>
+              <w:rPr>
+                <w:rFonts w:ascii="Arial" w:hAnsi="Arial" w:cs="Arial"/>
+                <w:sz w:val="20"/>
+                <w:szCs w:val="20"/>
+              </w:rPr>
+              <w:t>, its causes and effects and understand how the application helps in solving the problem.</w:t>
+            </w:r>
           </w:p>
         </w:tc>
         <w:tc>
@@ -1377,6 +1553,14 @@
                 <w:szCs w:val="20"/>
               </w:rPr>
             </w:pPr>
+            <w:r>
+              <w:rPr>
+                <w:rFonts w:ascii="Arial" w:hAnsi="Arial" w:cs="Arial"/>
+                <w:sz w:val="20"/>
+                <w:szCs w:val="20"/>
+              </w:rPr>
+              <w:t>Thorough understanding of Arrhythmia, its types, and its side effects</w:t>
+            </w:r>
           </w:p>
         </w:tc>
         <w:tc>
@@ -1391,6 +1575,14 @@
                 <w:szCs w:val="20"/>
               </w:rPr>
             </w:pPr>
+            <w:r>
+              <w:rPr>
+                <w:rFonts w:ascii="Arial" w:hAnsi="Arial" w:cs="Arial"/>
+                <w:sz w:val="20"/>
+                <w:szCs w:val="20"/>
+              </w:rPr>
+              <w:t>High</w:t>
+            </w:r>
           </w:p>
         </w:tc>
         <w:tc>
@@ -1405,6 +1597,14 @@
                 <w:szCs w:val="20"/>
               </w:rPr>
             </w:pPr>
+            <w:r>
+              <w:rPr>
+                <w:rFonts w:ascii="Arial" w:hAnsi="Arial" w:cs="Arial"/>
+                <w:sz w:val="20"/>
+                <w:szCs w:val="20"/>
+              </w:rPr>
+              <w:t>Sprint-1</w:t>
+            </w:r>
           </w:p>
         </w:tc>
       </w:tr>
@@ -1430,7 +1630,7 @@
                 <w:sz w:val="20"/>
                 <w:szCs w:val="20"/>
               </w:rPr>
-              <w:t>Customer (Web user)</w:t>
+              <w:t>Customer (Mobile/ Web)</w:t>
             </w:r>
           </w:p>
         </w:tc>
@@ -1446,6 +1646,14 @@
                 <w:szCs w:val="20"/>
               </w:rPr>
             </w:pPr>
+            <w:r>
+              <w:rPr>
+                <w:rFonts w:ascii="Arial" w:hAnsi="Arial" w:cs="Arial"/>
+                <w:sz w:val="20"/>
+                <w:szCs w:val="20"/>
+              </w:rPr>
+              <w:t>More Information Page</w:t>
+            </w:r>
           </w:p>
         </w:tc>
         <w:tc>
@@ -1460,6 +1668,14 @@
                 <w:szCs w:val="20"/>
               </w:rPr>
             </w:pPr>
+            <w:r>
+              <w:rPr>
+                <w:rFonts w:ascii="Arial" w:hAnsi="Arial" w:cs="Arial"/>
+                <w:sz w:val="20"/>
+                <w:szCs w:val="20"/>
+              </w:rPr>
+              <w:t>USN-7</w:t>
+            </w:r>
           </w:p>
         </w:tc>
         <w:tc>
@@ -1474,6 +1690,38 @@
                 <w:szCs w:val="20"/>
               </w:rPr>
             </w:pPr>
+            <w:r>
+              <w:rPr>
+                <w:rFonts w:ascii="Arial" w:hAnsi="Arial" w:cs="Arial"/>
+                <w:sz w:val="20"/>
+                <w:szCs w:val="20"/>
+              </w:rPr>
+              <w:t>As a user, I must be able to comprehend all medical jargon related to Arrhythmia such as ECG,</w:t>
+            </w:r>
+            <w:r>
+              <w:rPr>
+                <w:rFonts w:ascii="Arial" w:hAnsi="Arial" w:cs="Arial"/>
+                <w:sz w:val="20"/>
+                <w:szCs w:val="20"/>
+              </w:rPr>
+              <w:t xml:space="preserve"> Coronary Heart Disease, Cardiomyopathy</w:t>
+            </w:r>
+            <w:r>
+              <w:rPr>
+                <w:rFonts w:ascii="Arial" w:hAnsi="Arial" w:cs="Arial"/>
+                <w:sz w:val="20"/>
+                <w:szCs w:val="20"/>
+              </w:rPr>
+              <w:t xml:space="preserve"> and its types</w:t>
+            </w:r>
+            <w:r>
+              <w:rPr>
+                <w:rFonts w:ascii="Arial" w:hAnsi="Arial" w:cs="Arial"/>
+                <w:sz w:val="20"/>
+                <w:szCs w:val="20"/>
+              </w:rPr>
+              <w:t>.</w:t>
+            </w:r>
           </w:p>
         </w:tc>
         <w:tc>
@@ -1488,6 +1736,14 @@
                 <w:szCs w:val="20"/>
               </w:rPr>
             </w:pPr>
+            <w:r>
+              <w:rPr>
+                <w:rFonts w:ascii="Arial" w:hAnsi="Arial" w:cs="Arial"/>
+                <w:sz w:val="20"/>
+                <w:szCs w:val="20"/>
+              </w:rPr>
+              <w:t>In depth knowledge of medical terms and being capable of explaining to a layman</w:t>
+            </w:r>
           </w:p>
         </w:tc>
         <w:tc>
@@ -1502,6 +1758,14 @@
                 <w:szCs w:val="20"/>
               </w:rPr>
             </w:pPr>
+            <w:r>
+              <w:rPr>
+                <w:rFonts w:ascii="Arial" w:hAnsi="Arial" w:cs="Arial"/>
+                <w:sz w:val="20"/>
+                <w:szCs w:val="20"/>
+              </w:rPr>
+              <w:t>High</w:t>
+            </w:r>
           </w:p>
         </w:tc>
         <w:tc>
@@ -1516,6 +1780,14 @@
                 <w:szCs w:val="20"/>
               </w:rPr>
             </w:pPr>
+            <w:r>
+              <w:rPr>
+                <w:rFonts w:ascii="Arial" w:hAnsi="Arial" w:cs="Arial"/>
+                <w:sz w:val="20"/>
+                <w:szCs w:val="20"/>
+              </w:rPr>
+              <w:t>Sprint-1</w:t>
+            </w:r>
           </w:p>
         </w:tc>
       </w:tr>
@@ -1541,7 +1813,7 @@
                 <w:sz w:val="20"/>
                 <w:szCs w:val="20"/>
               </w:rPr>
-              <w:t>Customer Care Executive</w:t>
+              <w:t>Customer (Mobile/ Web)</w:t>
             </w:r>
           </w:p>
         </w:tc>
@@ -1557,6 +1829,22 @@
                 <w:szCs w:val="20"/>
               </w:rPr>
             </w:pPr>
+            <w:r>
+              <w:rPr>
+                <w:rFonts w:ascii="Arial" w:hAnsi="Arial" w:cs="Arial"/>
+                <w:sz w:val="20"/>
+                <w:szCs w:val="20"/>
+              </w:rPr>
+              <w:t>Predict</w:t>
+            </w:r>
+            <w:r>
+              <w:rPr>
+                <w:rFonts w:ascii="Arial" w:hAnsi="Arial" w:cs="Arial"/>
+                <w:sz w:val="20"/>
+                <w:szCs w:val="20"/>
+              </w:rPr>
+              <w:t>ion Page</w:t>
+            </w:r>
           </w:p>
         </w:tc>
         <w:tc>
@@ -1571,6 +1859,14 @@
                 <w:szCs w:val="20"/>
               </w:rPr>
             </w:pPr>
+            <w:r>
+              <w:rPr>
+                <w:rFonts w:ascii="Arial" w:hAnsi="Arial" w:cs="Arial"/>
+                <w:sz w:val="20"/>
+                <w:szCs w:val="20"/>
+              </w:rPr>
+              <w:t>USN-8</w:t>
+            </w:r>
           </w:p>
         </w:tc>
         <w:tc>
@@ -1585,6 +1881,14 @@
                 <w:szCs w:val="20"/>
               </w:rPr>
             </w:pPr>
+            <w:r>
+              <w:rPr>
+                <w:rFonts w:ascii="Arial" w:hAnsi="Arial" w:cs="Arial"/>
+                <w:sz w:val="20"/>
+                <w:szCs w:val="20"/>
+              </w:rPr>
+              <w:t xml:space="preserve">As a user, upon uploading an image of an ECG, I must get an accurate prediction of the class it belongs to. </w:t>
+            </w:r>
           </w:p>
         </w:tc>
         <w:tc>
@@ -1599,6 +1903,14 @@
                 <w:szCs w:val="20"/>
               </w:rPr>
             </w:pPr>
+            <w:r>
+              <w:rPr>
+                <w:rFonts w:ascii="Arial" w:hAnsi="Arial" w:cs="Arial"/>
+                <w:sz w:val="20"/>
+                <w:szCs w:val="20"/>
+              </w:rPr>
+              <w:t xml:space="preserve">Extremely high accuracy on the samples for the test set. </w:t>
+            </w:r>
           </w:p>
         </w:tc>
         <w:tc>
@@ -1613,6 +1925,14 @@
                 <w:szCs w:val="20"/>
               </w:rPr>
             </w:pPr>
+            <w:r>
+              <w:rPr>
+                <w:rFonts w:ascii="Arial" w:hAnsi="Arial" w:cs="Arial"/>
+                <w:sz w:val="20"/>
+                <w:szCs w:val="20"/>
+              </w:rPr>
+              <w:t>High</w:t>
+            </w:r>
           </w:p>
         </w:tc>
         <w:tc>
@@ -1627,6 +1947,14 @@
                 <w:szCs w:val="20"/>
               </w:rPr>
             </w:pPr>
+            <w:r>
+              <w:rPr>
+                <w:rFonts w:ascii="Arial" w:hAnsi="Arial" w:cs="Arial"/>
+                <w:sz w:val="20"/>
+                <w:szCs w:val="20"/>
+              </w:rPr>
+              <w:t>Sprint-1</w:t>
+            </w:r>
           </w:p>
         </w:tc>
       </w:tr>
@@ -1652,7 +1980,7 @@
                 <w:sz w:val="20"/>
                 <w:szCs w:val="20"/>
               </w:rPr>
-              <w:t>Administrator</w:t>
+              <w:t>Customer (Mobile/ Web)</w:t>
             </w:r>
           </w:p>
         </w:tc>
@@ -1668,6 +1996,22 @@
                 <w:szCs w:val="20"/>
               </w:rPr>
             </w:pPr>
+            <w:r>
+              <w:rPr>
+                <w:rFonts w:ascii="Arial" w:hAnsi="Arial" w:cs="Arial"/>
+                <w:sz w:val="20"/>
+                <w:szCs w:val="20"/>
+              </w:rPr>
+              <w:t>Results</w:t>
+            </w:r>
+            <w:r>
+              <w:rPr>
+                <w:rFonts w:ascii="Arial" w:hAnsi="Arial" w:cs="Arial"/>
+                <w:sz w:val="20"/>
+                <w:szCs w:val="20"/>
+              </w:rPr>
+              <w:t xml:space="preserve"> Page</w:t>
+            </w:r>
           </w:p>
         </w:tc>
         <w:tc>
@@ -1682,6 +2026,14 @@
                 <w:szCs w:val="20"/>
               </w:rPr>
             </w:pPr>
+            <w:r>
+              <w:rPr>
+                <w:rFonts w:ascii="Arial" w:hAnsi="Arial" w:cs="Arial"/>
+                <w:sz w:val="20"/>
+                <w:szCs w:val="20"/>
+              </w:rPr>
+              <w:t>USN-9</w:t>
+            </w:r>
           </w:p>
         </w:tc>
         <w:tc>
@@ -1696,6 +2048,30 @@
                 <w:szCs w:val="20"/>
               </w:rPr>
             </w:pPr>
+            <w:r>
+              <w:rPr>
+                <w:rFonts w:ascii="Arial" w:hAnsi="Arial" w:cs="Arial"/>
+                <w:sz w:val="20"/>
+                <w:szCs w:val="20"/>
+              </w:rPr>
+              <w:t>As a user, I must be able to view the results of the classification.</w:t>
+            </w:r>
+            <w:r>
+              <w:rPr>
+                <w:rFonts w:ascii="Arial" w:hAnsi="Arial" w:cs="Arial"/>
+                <w:sz w:val="20"/>
+                <w:szCs w:val="20"/>
+              </w:rPr>
+              <w:t xml:space="preserve"> </w:t>
+            </w:r>
+            <w:r>
+              <w:rPr>
+                <w:rFonts w:ascii="Arial" w:hAnsi="Arial" w:cs="Arial"/>
+                <w:sz w:val="20"/>
+                <w:szCs w:val="20"/>
+              </w:rPr>
+              <w:t>Also, I must also receive additional information about the type of arrhythmia.</w:t>
+            </w:r>
           </w:p>
         </w:tc>
         <w:tc>
@@ -1710,6 +2086,22 @@
                 <w:szCs w:val="20"/>
               </w:rPr>
             </w:pPr>
+            <w:r>
+              <w:rPr>
+                <w:rFonts w:ascii="Arial" w:hAnsi="Arial" w:cs="Arial"/>
+                <w:sz w:val="20"/>
+                <w:szCs w:val="20"/>
+              </w:rPr>
+              <w:t xml:space="preserve">Precise </w:t>
+            </w:r>
+            <w:r>
+              <w:rPr>
+                <w:rFonts w:ascii="Arial" w:hAnsi="Arial" w:cs="Arial"/>
+                <w:sz w:val="20"/>
+                <w:szCs w:val="20"/>
+              </w:rPr>
+              <w:t>information about the types of diseases.</w:t>
+            </w:r>
           </w:p>
         </w:tc>
         <w:tc>
@@ -1724,6 +2116,14 @@
                 <w:szCs w:val="20"/>
               </w:rPr>
             </w:pPr>
+            <w:r>
+              <w:rPr>
+                <w:rFonts w:ascii="Arial" w:hAnsi="Arial" w:cs="Arial"/>
+                <w:sz w:val="20"/>
+                <w:szCs w:val="20"/>
+              </w:rPr>
+              <w:t>High</w:t>
+            </w:r>
           </w:p>
         </w:tc>
         <w:tc>
@@ -1738,6 +2138,14 @@
                 <w:szCs w:val="20"/>
               </w:rPr>
             </w:pPr>
+            <w:r>
+              <w:rPr>
+                <w:rFonts w:ascii="Arial" w:hAnsi="Arial" w:cs="Arial"/>
+                <w:sz w:val="20"/>
+                <w:szCs w:val="20"/>
+              </w:rPr>
+              <w:t>Sprint-1</w:t>
+            </w:r>
           </w:p>
         </w:tc>
       </w:tr>
@@ -1757,6 +2165,14 @@
                 <w:szCs w:val="20"/>
               </w:rPr>
             </w:pPr>
+            <w:r>
+              <w:rPr>
+                <w:rFonts w:ascii="Arial" w:hAnsi="Arial" w:cs="Arial"/>
+                <w:sz w:val="20"/>
+                <w:szCs w:val="20"/>
+              </w:rPr>
+              <w:t>Customer (Mobile/ Web)</w:t>
+            </w:r>
           </w:p>
         </w:tc>
         <w:tc>
@@ -1771,6 +2187,14 @@
                 <w:szCs w:val="20"/>
               </w:rPr>
             </w:pPr>
+            <w:r>
+              <w:rPr>
+                <w:rFonts w:ascii="Arial" w:hAnsi="Arial" w:cs="Arial"/>
+                <w:sz w:val="20"/>
+                <w:szCs w:val="20"/>
+              </w:rPr>
+              <w:t>Contact Page</w:t>
+            </w:r>
           </w:p>
         </w:tc>
         <w:tc>
@@ -1785,6 +2209,14 @@
                 <w:szCs w:val="20"/>
               </w:rPr>
             </w:pPr>
+            <w:r>
+              <w:rPr>
+                <w:rFonts w:ascii="Arial" w:hAnsi="Arial" w:cs="Arial"/>
+                <w:sz w:val="20"/>
+                <w:szCs w:val="20"/>
+              </w:rPr>
+              <w:t>USN-10</w:t>
+            </w:r>
           </w:p>
         </w:tc>
         <w:tc>
@@ -1799,6 +2231,14 @@
                 <w:szCs w:val="20"/>
               </w:rPr>
             </w:pPr>
+            <w:r>
+              <w:rPr>
+                <w:rFonts w:ascii="Arial" w:hAnsi="Arial" w:cs="Arial"/>
+                <w:sz w:val="20"/>
+                <w:szCs w:val="20"/>
+              </w:rPr>
+              <w:t>As a user, I must be directed to further sources of help which would help in the treatment process.</w:t>
+            </w:r>
           </w:p>
         </w:tc>
         <w:tc>
@@ -1813,6 +2253,14 @@
                 <w:szCs w:val="20"/>
               </w:rPr>
             </w:pPr>
+            <w:r>
+              <w:rPr>
+                <w:rFonts w:ascii="Arial" w:hAnsi="Arial" w:cs="Arial"/>
+                <w:sz w:val="20"/>
+                <w:szCs w:val="20"/>
+              </w:rPr>
+              <w:t>Verified sources such as specialist doctors, hospitals, grants etc. provided</w:t>
+            </w:r>
           </w:p>
         </w:tc>
         <w:tc>
@@ -1827,6 +2275,14 @@
                 <w:szCs w:val="20"/>
               </w:rPr>
             </w:pPr>
+            <w:r>
+              <w:rPr>
+                <w:rFonts w:ascii="Arial" w:hAnsi="Arial" w:cs="Arial"/>
+                <w:sz w:val="20"/>
+                <w:szCs w:val="20"/>
+              </w:rPr>
+              <w:t>Medium</w:t>
+            </w:r>
           </w:p>
         </w:tc>
         <w:tc>
@@ -1841,214 +2297,14 @@
                 <w:szCs w:val="20"/>
               </w:rPr>
             </w:pPr>
-          </w:p>
-        </w:tc>
-      </w:tr>
-      <w:tr>
-        <w:trPr>
-          <w:trHeight w:val="404"/>
-        </w:trPr>
-        <w:tc>
-          <w:tcPr>
-            <w:tcW w:w="1667" w:type="dxa"/>
-          </w:tcPr>
-          <w:p>
-            <w:pPr>
-              <w:rPr>
-                <w:rFonts w:ascii="Arial" w:hAnsi="Arial" w:cs="Arial"/>
-                <w:sz w:val="20"/>
-                <w:szCs w:val="20"/>
-              </w:rPr>
-            </w:pPr>
-          </w:p>
-        </w:tc>
-        <w:tc>
-          <w:tcPr>
-            <w:tcW w:w="1850" w:type="dxa"/>
-          </w:tcPr>
-          <w:p>
-            <w:pPr>
-              <w:rPr>
-                <w:rFonts w:ascii="Arial" w:hAnsi="Arial" w:cs="Arial"/>
-                <w:sz w:val="20"/>
-                <w:szCs w:val="20"/>
-              </w:rPr>
-            </w:pPr>
-          </w:p>
-        </w:tc>
-        <w:tc>
-          <w:tcPr>
-            <w:tcW w:w="1309" w:type="dxa"/>
-          </w:tcPr>
-          <w:p>
-            <w:pPr>
-              <w:rPr>
-                <w:rFonts w:ascii="Arial" w:hAnsi="Arial" w:cs="Arial"/>
-                <w:sz w:val="20"/>
-                <w:szCs w:val="20"/>
-              </w:rPr>
-            </w:pPr>
-          </w:p>
-        </w:tc>
-        <w:tc>
-          <w:tcPr>
-            <w:tcW w:w="4328" w:type="dxa"/>
-          </w:tcPr>
-          <w:p>
-            <w:pPr>
-              <w:rPr>
-                <w:rFonts w:ascii="Arial" w:hAnsi="Arial" w:cs="Arial"/>
-                <w:sz w:val="20"/>
-                <w:szCs w:val="20"/>
-              </w:rPr>
-            </w:pPr>
-          </w:p>
-        </w:tc>
-        <w:tc>
-          <w:tcPr>
-            <w:tcW w:w="2596" w:type="dxa"/>
-          </w:tcPr>
-          <w:p>
-            <w:pPr>
-              <w:rPr>
-                <w:rFonts w:ascii="Arial" w:hAnsi="Arial" w:cs="Arial"/>
-                <w:sz w:val="20"/>
-                <w:szCs w:val="20"/>
-              </w:rPr>
-            </w:pPr>
-          </w:p>
-        </w:tc>
-        <w:tc>
-          <w:tcPr>
-            <w:tcW w:w="1374" w:type="dxa"/>
-          </w:tcPr>
-          <w:p>
-            <w:pPr>
-              <w:rPr>
-                <w:rFonts w:ascii="Arial" w:hAnsi="Arial" w:cs="Arial"/>
-                <w:sz w:val="20"/>
-                <w:szCs w:val="20"/>
-              </w:rPr>
-            </w:pPr>
-          </w:p>
-        </w:tc>
-        <w:tc>
-          <w:tcPr>
-            <w:tcW w:w="1374" w:type="dxa"/>
-          </w:tcPr>
-          <w:p>
-            <w:pPr>
-              <w:rPr>
-                <w:rFonts w:ascii="Arial" w:hAnsi="Arial" w:cs="Arial"/>
-                <w:sz w:val="20"/>
-                <w:szCs w:val="20"/>
-              </w:rPr>
-            </w:pPr>
-          </w:p>
-        </w:tc>
-      </w:tr>
-      <w:tr>
-        <w:trPr>
-          <w:trHeight w:val="404"/>
-        </w:trPr>
-        <w:tc>
-          <w:tcPr>
-            <w:tcW w:w="1667" w:type="dxa"/>
-          </w:tcPr>
-          <w:p>
-            <w:pPr>
-              <w:rPr>
-                <w:rFonts w:ascii="Arial" w:hAnsi="Arial" w:cs="Arial"/>
-                <w:sz w:val="20"/>
-                <w:szCs w:val="20"/>
-              </w:rPr>
-            </w:pPr>
-          </w:p>
-        </w:tc>
-        <w:tc>
-          <w:tcPr>
-            <w:tcW w:w="1850" w:type="dxa"/>
-          </w:tcPr>
-          <w:p>
-            <w:pPr>
-              <w:rPr>
-                <w:rFonts w:ascii="Arial" w:eastAsia="Arial" w:hAnsi="Arial" w:cs="Arial"/>
-                <w:color w:val="222222"/>
-                <w:sz w:val="20"/>
-                <w:szCs w:val="20"/>
-                <w:lang w:val="en-US"/>
-              </w:rPr>
-            </w:pPr>
-          </w:p>
-        </w:tc>
-        <w:tc>
-          <w:tcPr>
-            <w:tcW w:w="1309" w:type="dxa"/>
-          </w:tcPr>
-          <w:p>
-            <w:pPr>
-              <w:rPr>
-                <w:rFonts w:ascii="Arial" w:hAnsi="Arial" w:cs="Arial"/>
-                <w:sz w:val="20"/>
-                <w:szCs w:val="20"/>
-              </w:rPr>
-            </w:pPr>
-          </w:p>
-        </w:tc>
-        <w:tc>
-          <w:tcPr>
-            <w:tcW w:w="4328" w:type="dxa"/>
-          </w:tcPr>
-          <w:p>
-            <w:pPr>
-              <w:rPr>
-                <w:rFonts w:ascii="Arial" w:hAnsi="Arial" w:cs="Arial"/>
-                <w:sz w:val="20"/>
-                <w:szCs w:val="20"/>
-              </w:rPr>
-            </w:pPr>
-          </w:p>
-        </w:tc>
-        <w:tc>
-          <w:tcPr>
-            <w:tcW w:w="2596" w:type="dxa"/>
-          </w:tcPr>
-          <w:p>
-            <w:pPr>
-              <w:rPr>
-                <w:rFonts w:ascii="Arial" w:hAnsi="Arial" w:cs="Arial"/>
-                <w:sz w:val="20"/>
-                <w:szCs w:val="20"/>
-              </w:rPr>
-            </w:pPr>
-          </w:p>
-        </w:tc>
-        <w:tc>
-          <w:tcPr>
-            <w:tcW w:w="1374" w:type="dxa"/>
-          </w:tcPr>
-          <w:p>
-            <w:pPr>
-              <w:rPr>
-                <w:rFonts w:ascii="Arial" w:hAnsi="Arial" w:cs="Arial"/>
-                <w:sz w:val="20"/>
-                <w:szCs w:val="20"/>
-              </w:rPr>
-            </w:pPr>
-          </w:p>
-        </w:tc>
-        <w:tc>
-          <w:tcPr>
-            <w:tcW w:w="1374" w:type="dxa"/>
-          </w:tcPr>
-          <w:p>
-            <w:pPr>
-              <w:rPr>
-                <w:rFonts w:ascii="Arial" w:hAnsi="Arial" w:cs="Arial"/>
-                <w:sz w:val="20"/>
-                <w:szCs w:val="20"/>
-              </w:rPr>
-            </w:pPr>
+            <w:r>
+              <w:rPr>
+                <w:rFonts w:ascii="Arial" w:hAnsi="Arial" w:cs="Arial"/>
+                <w:sz w:val="20"/>
+                <w:szCs w:val="20"/>
+              </w:rPr>
+              <w:t>Sprint-2</w:t>
+            </w:r>
           </w:p>
         </w:tc>
       </w:tr>

</xml_diff>